<commit_message>
Progress Report template updated
</commit_message>
<xml_diff>
--- a/P11-Blood Donating System/Management/Progress Reports/P11_WK#02.docx
+++ b/P11-Blood Donating System/Management/Progress Reports/P11_WK#02.docx
@@ -1712,17 +1712,6 @@
         <w:pStyle w:val="Body"/>
         <w:widowControl w:val="0"/>
       </w:pPr>
-    </w:p>
-    <w:p>
-      <w:pPr>
-        <w:pStyle w:val="Body"/>
-      </w:pPr>
-    </w:p>
-    <w:p>
-      <w:pPr>
-        <w:pStyle w:val="Body"/>
-      </w:pPr>
-      <w:r/>
     </w:p>
     <w:sectPr>
       <w:headerReference w:type="default" r:id="rId4"/>

</xml_diff>